<commit_message>
working with interests added in search panel load dynamically all interests in left panel ...
</commit_message>
<xml_diff>
--- a/bgjoin-tasks.docx
+++ b/bgjoin-tasks.docx
@@ -62,11 +62,21 @@
       </w:pPr>
     </w:p>
     <w:p>
+      <w:pPr>
+        <w:rPr>
+          <w:color w:val="FF0000"/>
+        </w:rPr>
+      </w:pPr>
       <w:r>
         <w:t xml:space="preserve">1. </w:t>
       </w:r>
       <w:r>
         <w:tab/>
+      </w:r>
+      <w:r>
+        <w:rPr>
+          <w:color w:val="FF0000"/>
+        </w:rPr>
         <w:t>при регистрация получаване на поща + потвърждаване на потребител</w:t>
       </w:r>
     </w:p>

</xml_diff>

<commit_message>
added presents.html and redesign main page added new form to change user password
</commit_message>
<xml_diff>
--- a/bgjoin-tasks.docx
+++ b/bgjoin-tasks.docx
@@ -81,11 +81,21 @@
       </w:r>
     </w:p>
     <w:p>
+      <w:pPr>
+        <w:rPr>
+          <w:color w:val="FF0000"/>
+        </w:rPr>
+      </w:pPr>
       <w:r>
         <w:t xml:space="preserve">2  </w:t>
       </w:r>
       <w:r>
         <w:tab/>
+      </w:r>
+      <w:r>
+        <w:rPr>
+          <w:color w:val="FF0000"/>
+        </w:rPr>
         <w:t>регистрация през фейс боок</w:t>
       </w:r>
     </w:p>
@@ -111,14 +121,27 @@
       </w:r>
     </w:p>
     <w:p>
+      <w:pPr>
+        <w:rPr>
+          <w:color w:val="FF0000"/>
+        </w:rPr>
+      </w:pPr>
       <w:r>
         <w:t xml:space="preserve">5. </w:t>
       </w:r>
       <w:r>
         <w:tab/>
+      </w:r>
+      <w:r>
+        <w:rPr>
+          <w:color w:val="FF0000"/>
+        </w:rPr>
         <w:t>да зарежда събития от интереси</w:t>
       </w:r>
       <w:r>
+        <w:rPr>
+          <w:color w:val="FF0000"/>
+        </w:rPr>
         <w:t xml:space="preserve"> по избрание интерес</w:t>
       </w:r>
     </w:p>
@@ -218,11 +241,21 @@
       </w:r>
     </w:p>
     <w:p>
+      <w:pPr>
+        <w:rPr>
+          <w:color w:val="FF0000"/>
+        </w:rPr>
+      </w:pPr>
       <w:r>
         <w:t>13.</w:t>
       </w:r>
       <w:r>
         <w:tab/>
+      </w:r>
+      <w:r>
+        <w:rPr>
+          <w:color w:val="FF0000"/>
+        </w:rPr>
         <w:t xml:space="preserve"> да може да се ползва go back бутона да те връща в предишната страница</w:t>
       </w:r>
     </w:p>

</xml_diff>

<commit_message>
replace json object can view only public property
</commit_message>
<xml_diff>
--- a/bgjoin-tasks.docx
+++ b/bgjoin-tasks.docx
@@ -109,14 +109,27 @@
       </w:r>
     </w:p>
     <w:p>
+      <w:pPr>
+        <w:rPr>
+          <w:color w:val="FF0000"/>
+        </w:rPr>
+      </w:pPr>
       <w:r>
         <w:t>4.</w:t>
       </w:r>
       <w:r>
         <w:tab/>
+      </w:r>
+      <w:r>
+        <w:rPr>
+          <w:color w:val="FF0000"/>
+        </w:rPr>
         <w:t>да се направи търсене</w:t>
       </w:r>
       <w:r>
+        <w:rPr>
+          <w:color w:val="FF0000"/>
+        </w:rPr>
         <w:t xml:space="preserve"> да работи</w:t>
       </w:r>
     </w:p>
@@ -166,12 +179,23 @@
       </w:r>
       <w:r>
         <w:tab/>
+      </w:r>
+      <w:r>
+        <w:rPr>
+          <w:color w:val="FF0000"/>
+        </w:rPr>
         <w:t>при приеман</w:t>
       </w:r>
       <w:r>
+        <w:rPr>
+          <w:color w:val="FF0000"/>
+        </w:rPr>
         <w:t>е на заявка от мен уведомяване  по</w:t>
       </w:r>
       <w:r>
+        <w:rPr>
+          <w:color w:val="FF0000"/>
+        </w:rPr>
         <w:t xml:space="preserve"> емайл потребителя</w:t>
       </w:r>
     </w:p>
@@ -207,15 +231,30 @@
       </w:r>
       <w:r>
         <w:tab/>
+      </w:r>
+      <w:r>
+        <w:rPr>
+          <w:color w:val="FF0000"/>
+        </w:rPr>
         <w:t>при преглед на събитие да се вижда профила на потребителя които го е създал</w:t>
       </w:r>
     </w:p>
     <w:p>
+      <w:pPr>
+        <w:rPr>
+          <w:color w:val="FF0000"/>
+        </w:rPr>
+      </w:pPr>
       <w:r>
         <w:t>11.</w:t>
       </w:r>
       <w:r>
         <w:tab/>
+      </w:r>
+      <w:r>
+        <w:rPr>
+          <w:color w:val="FF0000"/>
+        </w:rPr>
         <w:t xml:space="preserve">заявка - да се приеме или отказва + кой е пуснал заявка преглед на прафила  </w:t>
       </w:r>
     </w:p>

</xml_diff>